<commit_message>
Dok update, Fehler in Fall Mechanik behoben, Bug aufgeräumt
</commit_message>
<xml_diff>
--- a/src/Aufgabenblatt_S.docx
+++ b/src/Aufgabenblatt_S.docx
@@ -195,203 +195,12 @@
               <w:t xml:space="preserve"> zu Beispielprogramm, ein Läufer in einem Tubus der Löcher im Tubus ausweichen muss. Wenn er herunterfällt verliert er ein Leben.</w:t>
             </w:r>
           </w:p>
-        </w:tc>
-      </w:tr>
-    </w:tbl>
-    <w:p>
-      <w:bookmarkStart w:id="0" w:name="_GoBack"/>
-      <w:bookmarkEnd w:id="0"/>
-    </w:p>
-    <w:tbl>
-      <w:tblPr>
-        <w:tblStyle w:val="Tabellenraster"/>
-        <w:tblW w:w="0" w:type="auto"/>
-        <w:tblLook w:val="04A0" w:firstRow="1" w:lastRow="0" w:firstColumn="1" w:lastColumn="0" w:noHBand="0" w:noVBand="1"/>
-      </w:tblPr>
-      <w:tblGrid>
-        <w:gridCol w:w="1980"/>
-        <w:gridCol w:w="5386"/>
-        <w:gridCol w:w="1696"/>
-      </w:tblGrid>
-      <w:tr>
-        <w:tc>
-          <w:tcPr>
-            <w:tcW w:w="9062" w:type="dxa"/>
-            <w:gridSpan w:val="3"/>
-          </w:tcPr>
-          <w:p>
-            <w:pPr>
-              <w:jc w:val="center"/>
-              <w:rPr>
-                <w:b/>
-              </w:rPr>
-            </w:pPr>
-            <w:r>
-              <w:rPr>
-                <w:b/>
-              </w:rPr>
-              <w:t>Milestone I</w:t>
-            </w:r>
-            <w:r>
-              <w:rPr>
-                <w:b/>
-              </w:rPr>
-              <w:t xml:space="preserve"> – erste Woche</w:t>
-            </w:r>
-          </w:p>
-        </w:tc>
-      </w:tr>
-      <w:tr>
-        <w:tc>
-          <w:tcPr>
-            <w:tcW w:w="1980" w:type="dxa"/>
-          </w:tcPr>
-          <w:p>
-            <w:pPr>
-              <w:rPr>
-                <w:b/>
-              </w:rPr>
-            </w:pPr>
-            <w:r>
-              <w:rPr>
-                <w:b/>
-              </w:rPr>
-              <w:t>Klasse</w:t>
-            </w:r>
-          </w:p>
-        </w:tc>
-        <w:tc>
-          <w:tcPr>
-            <w:tcW w:w="5386" w:type="dxa"/>
-          </w:tcPr>
-          <w:p>
-            <w:pPr>
-              <w:rPr>
-                <w:b/>
-              </w:rPr>
-            </w:pPr>
-            <w:r>
-              <w:rPr>
-                <w:b/>
-              </w:rPr>
-              <w:t>Funktion</w:t>
-            </w:r>
-          </w:p>
-        </w:tc>
-        <w:tc>
-          <w:tcPr>
-            <w:tcW w:w="1696" w:type="dxa"/>
-          </w:tcPr>
-          <w:p>
-            <w:pPr>
-              <w:rPr>
-                <w:b/>
-              </w:rPr>
-            </w:pPr>
-            <w:r>
-              <w:rPr>
-                <w:b/>
-              </w:rPr>
-              <w:t>Bearbeiter</w:t>
-            </w:r>
-          </w:p>
-        </w:tc>
-      </w:tr>
-      <w:tr>
-        <w:tc>
-          <w:tcPr>
-            <w:tcW w:w="1980" w:type="dxa"/>
-          </w:tcPr>
-          <w:p>
-            <w:pPr>
-              <w:rPr>
-                <w:b/>
-              </w:rPr>
-            </w:pPr>
-            <w:r>
-              <w:rPr>
-                <w:b/>
-              </w:rPr>
-              <w:t>Tubus</w:t>
-            </w:r>
-          </w:p>
-        </w:tc>
-        <w:tc>
-          <w:tcPr>
-            <w:tcW w:w="5386" w:type="dxa"/>
-          </w:tcPr>
-          <w:p>
-            <w:r>
-              <w:t>Erstellen eines Tubus mit x Ecken und y Segmenten pro Seite, muss eine Funktion enthalten um den Tubus in Richtung Kamera zu bewegen (</w:t>
-            </w:r>
-            <w:proofErr w:type="spellStart"/>
-            <w:r>
-              <w:t>moveZ</w:t>
-            </w:r>
-            <w:proofErr w:type="spellEnd"/>
-            <w:r>
-              <w:t>)</w:t>
-            </w:r>
-          </w:p>
-        </w:tc>
-        <w:tc>
-          <w:tcPr>
-            <w:tcW w:w="1696" w:type="dxa"/>
-          </w:tcPr>
-          <w:p>
-            <w:r>
-              <w:t>Sebastian Kriege</w:t>
-            </w:r>
-          </w:p>
-        </w:tc>
-      </w:tr>
-      <w:tr>
-        <w:tc>
-          <w:tcPr>
-            <w:tcW w:w="1980" w:type="dxa"/>
-          </w:tcPr>
-          <w:p>
-            <w:pPr>
-              <w:rPr>
-                <w:b/>
-              </w:rPr>
-            </w:pPr>
-            <w:proofErr w:type="spellStart"/>
-            <w:r>
-              <w:rPr>
-                <w:b/>
-              </w:rPr>
-              <w:t>Exampleprimitives</w:t>
-            </w:r>
-            <w:proofErr w:type="spellEnd"/>
-          </w:p>
-        </w:tc>
-        <w:tc>
-          <w:tcPr>
-            <w:tcW w:w="5386" w:type="dxa"/>
-          </w:tcPr>
-          <w:p>
-            <w:r>
-              <w:t>Hauptklasse zum Anzeigen von Objekten</w:t>
-            </w:r>
-            <w:r>
-              <w:t xml:space="preserve">, Erstellen einer Instanz des Tubus, Aufruf der </w:t>
-            </w:r>
-            <w:proofErr w:type="spellStart"/>
-            <w:r>
-              <w:t>moveZ</w:t>
-            </w:r>
-            <w:proofErr w:type="spellEnd"/>
-            <w:r>
-              <w:t xml:space="preserve"> Funktion im Loop</w:t>
-            </w:r>
-          </w:p>
-        </w:tc>
-        <w:tc>
-          <w:tcPr>
-            <w:tcW w:w="1696" w:type="dxa"/>
-          </w:tcPr>
           <w:p/>
+          <w:p>
+            <w:r>
+              <w:t>Wir setzen uns jeweils am Wochenende zusammen und planen die Aufgaben für die nächste Woche (Rhythmus Samstag bis Samstag).</w:t>
+            </w:r>
+          </w:p>
         </w:tc>
       </w:tr>
     </w:tbl>
@@ -430,13 +239,7 @@
               <w:rPr>
                 <w:b/>
               </w:rPr>
-              <w:t>I</w:t>
-            </w:r>
-            <w:r>
-              <w:rPr>
-                <w:b/>
-              </w:rPr>
-              <w:t xml:space="preserve"> – zweite Woche</w:t>
+              <w:t xml:space="preserve"> – erste Woche</w:t>
             </w:r>
           </w:p>
         </w:tc>
@@ -508,14 +311,12 @@
                 <w:b/>
               </w:rPr>
             </w:pPr>
-            <w:proofErr w:type="spellStart"/>
-            <w:r>
-              <w:rPr>
-                <w:b/>
-              </w:rPr>
-              <w:t>Renderable</w:t>
-            </w:r>
-            <w:proofErr w:type="spellEnd"/>
+            <w:r>
+              <w:rPr>
+                <w:b/>
+              </w:rPr>
+              <w:t>Tubus</w:t>
+            </w:r>
           </w:p>
         </w:tc>
         <w:tc>
@@ -524,23 +325,15 @@
           </w:tcPr>
           <w:p>
             <w:r>
-              <w:t xml:space="preserve">Erstellen einer Basisklasse für alle Objekte, die gerendert werden müssen. Diese Klasse übernimmt viele Funktionen von </w:t>
-            </w:r>
-            <w:proofErr w:type="spellStart"/>
-            <w:r>
-              <w:t>Exampleprimitives</w:t>
-            </w:r>
-            <w:proofErr w:type="spellEnd"/>
-            <w:r>
-              <w:t xml:space="preserve">. Somit kann jedes Objekt einen anderen </w:t>
-            </w:r>
-            <w:proofErr w:type="spellStart"/>
-            <w:r>
-              <w:t>Shader</w:t>
-            </w:r>
-            <w:proofErr w:type="spellEnd"/>
-            <w:r>
-              <w:t xml:space="preserve"> verwenden und eine eigene Textur.</w:t>
+              <w:t>Erstellen eines Tubus mit x Ecken und y Segmenten pro Seite, muss eine Funktion enthalten um den Tubus in Richtung Kamera zu bewegen (</w:t>
+            </w:r>
+            <w:proofErr w:type="spellStart"/>
+            <w:r>
+              <w:t>moveZ</w:t>
+            </w:r>
+            <w:proofErr w:type="spellEnd"/>
+            <w:r>
+              <w:t>)</w:t>
             </w:r>
           </w:p>
         </w:tc>
@@ -548,7 +341,11 @@
           <w:tcPr>
             <w:tcW w:w="1696" w:type="dxa"/>
           </w:tcPr>
-          <w:p/>
+          <w:p>
+            <w:r>
+              <w:t>Sebastian Kriege</w:t>
+            </w:r>
+          </w:p>
         </w:tc>
       </w:tr>
       <w:tr>
@@ -567,43 +364,9 @@
               <w:rPr>
                 <w:b/>
               </w:rPr>
-              <w:t>Insect</w:t>
-            </w:r>
-            <w:proofErr w:type="spellEnd"/>
-            <w:r>
-              <w:rPr>
-                <w:b/>
-              </w:rPr>
-              <w:t xml:space="preserve"> (</w:t>
-            </w:r>
-            <w:proofErr w:type="spellStart"/>
-            <w:r>
-              <w:rPr>
-                <w:b/>
-              </w:rPr>
-              <w:t>extends</w:t>
-            </w:r>
-            <w:proofErr w:type="spellEnd"/>
-            <w:r>
-              <w:rPr>
-                <w:b/>
-              </w:rPr>
-              <w:t xml:space="preserve"> </w:t>
-            </w:r>
-            <w:proofErr w:type="spellStart"/>
-            <w:r>
-              <w:rPr>
-                <w:b/>
-              </w:rPr>
-              <w:t>Renderable</w:t>
-            </w:r>
-            <w:proofErr w:type="spellEnd"/>
-            <w:r>
-              <w:rPr>
-                <w:b/>
-              </w:rPr>
-              <w:t>)</w:t>
-            </w:r>
+              <w:t>Exampleprimitives</w:t>
+            </w:r>
+            <w:proofErr w:type="spellEnd"/>
           </w:p>
         </w:tc>
         <w:tc>
@@ -612,191 +375,18 @@
           </w:tcPr>
           <w:p>
             <w:r>
-              <w:t>Unser Läufer</w:t>
-            </w:r>
-          </w:p>
-        </w:tc>
-        <w:tc>
-          <w:tcPr>
-            <w:tcW w:w="1696" w:type="dxa"/>
-          </w:tcPr>
-          <w:p/>
-        </w:tc>
-      </w:tr>
-      <w:tr>
-        <w:tc>
-          <w:tcPr>
-            <w:tcW w:w="1980" w:type="dxa"/>
-          </w:tcPr>
-          <w:p>
-            <w:pPr>
-              <w:rPr>
-                <w:b/>
-              </w:rPr>
-            </w:pPr>
-            <w:r>
-              <w:rPr>
-                <w:b/>
-              </w:rPr>
-              <w:t>Level</w:t>
-            </w:r>
-          </w:p>
-        </w:tc>
-        <w:tc>
-          <w:tcPr>
-            <w:tcW w:w="5386" w:type="dxa"/>
-          </w:tcPr>
-          <w:p>
-            <w:r>
-              <w:t>Eine Klasse um Level zu erstellen. Da der Tubus aus Segmenten besteht</w:t>
-            </w:r>
-            <w:r>
-              <w:t xml:space="preserve"> ist es sinnvoll als Datenstruktur eine Matrix zu verwenden, wobei der erste Index das Segment angibt und der zweite Index die Position im Segment.</w:t>
-            </w:r>
-          </w:p>
-        </w:tc>
-        <w:tc>
-          <w:tcPr>
-            <w:tcW w:w="1696" w:type="dxa"/>
-          </w:tcPr>
-          <w:p/>
-        </w:tc>
-      </w:tr>
-      <w:tr>
-        <w:tc>
-          <w:tcPr>
-            <w:tcW w:w="1980" w:type="dxa"/>
-          </w:tcPr>
-          <w:p>
-            <w:pPr>
-              <w:rPr>
-                <w:b/>
-              </w:rPr>
-            </w:pPr>
-            <w:r>
-              <w:rPr>
-                <w:b/>
-              </w:rPr>
-              <w:t>GUI</w:t>
-            </w:r>
-            <w:r>
-              <w:rPr>
-                <w:b/>
-              </w:rPr>
-              <w:t xml:space="preserve"> (</w:t>
-            </w:r>
-            <w:proofErr w:type="spellStart"/>
-            <w:r>
-              <w:rPr>
-                <w:b/>
-              </w:rPr>
-              <w:t>extends</w:t>
-            </w:r>
-            <w:proofErr w:type="spellEnd"/>
-            <w:r>
-              <w:rPr>
-                <w:b/>
-              </w:rPr>
-              <w:t xml:space="preserve"> </w:t>
-            </w:r>
-            <w:proofErr w:type="spellStart"/>
-            <w:r>
-              <w:rPr>
-                <w:b/>
-              </w:rPr>
-              <w:t>Renderable</w:t>
-            </w:r>
-            <w:proofErr w:type="spellEnd"/>
-            <w:r>
-              <w:rPr>
-                <w:b/>
-              </w:rPr>
-              <w:t>)</w:t>
-            </w:r>
-          </w:p>
-        </w:tc>
-        <w:tc>
-          <w:tcPr>
-            <w:tcW w:w="5386" w:type="dxa"/>
-          </w:tcPr>
-          <w:p>
-            <w:r>
-              <w:t>Eine Klasse zum Erstellen von 2D-Overlays.</w:t>
-            </w:r>
-          </w:p>
-        </w:tc>
-        <w:tc>
-          <w:tcPr>
-            <w:tcW w:w="1696" w:type="dxa"/>
-          </w:tcPr>
-          <w:p/>
-        </w:tc>
-      </w:tr>
-      <w:tr>
-        <w:tc>
-          <w:tcPr>
-            <w:tcW w:w="1980" w:type="dxa"/>
-          </w:tcPr>
-          <w:p>
-            <w:pPr>
-              <w:rPr>
-                <w:b/>
-              </w:rPr>
-            </w:pPr>
-            <w:r>
-              <w:rPr>
-                <w:b/>
-              </w:rPr>
-              <w:t>Tubus (</w:t>
-            </w:r>
-            <w:proofErr w:type="spellStart"/>
-            <w:r>
-              <w:rPr>
-                <w:b/>
-              </w:rPr>
-              <w:t>extends</w:t>
-            </w:r>
-            <w:proofErr w:type="spellEnd"/>
-            <w:r>
-              <w:rPr>
-                <w:b/>
-              </w:rPr>
-              <w:t xml:space="preserve"> </w:t>
-            </w:r>
-            <w:proofErr w:type="spellStart"/>
-            <w:r>
-              <w:rPr>
-                <w:b/>
-              </w:rPr>
-              <w:t>Renderable</w:t>
-            </w:r>
-            <w:proofErr w:type="spellEnd"/>
-            <w:r>
-              <w:rPr>
-                <w:b/>
-              </w:rPr>
-              <w:t>)</w:t>
-            </w:r>
-          </w:p>
-        </w:tc>
-        <w:tc>
-          <w:tcPr>
-            <w:tcW w:w="5386" w:type="dxa"/>
-          </w:tcPr>
-          <w:p>
-            <w:r>
-              <w:t xml:space="preserve">Abändern vom Tubus, so dass er auch über </w:t>
-            </w:r>
-            <w:proofErr w:type="spellStart"/>
-            <w:r>
-              <w:t>Renderable</w:t>
-            </w:r>
-            <w:proofErr w:type="spellEnd"/>
-            <w:r>
-              <w:t xml:space="preserve"> verwaltet wird</w:t>
-            </w:r>
-            <w:r>
-              <w:t xml:space="preserve"> und die Level angezeigt werden</w:t>
+              <w:t>Hauptklasse zum Anzeigen von Objekten</w:t>
+            </w:r>
+            <w:r>
+              <w:t xml:space="preserve">, Erstellen einer Instanz des Tubus, Aufruf der </w:t>
+            </w:r>
+            <w:proofErr w:type="spellStart"/>
+            <w:r>
+              <w:t>moveZ</w:t>
+            </w:r>
+            <w:proofErr w:type="spellEnd"/>
+            <w:r>
+              <w:t xml:space="preserve"> Funktion im Loop</w:t>
             </w:r>
           </w:p>
         </w:tc>
@@ -849,25 +439,7 @@
               <w:rPr>
                 <w:b/>
               </w:rPr>
-              <w:t>I</w:t>
-            </w:r>
-            <w:r>
-              <w:rPr>
-                <w:b/>
-              </w:rPr>
-              <w:t xml:space="preserve"> – </w:t>
-            </w:r>
-            <w:r>
-              <w:rPr>
-                <w:b/>
-              </w:rPr>
-              <w:t>dritte</w:t>
-            </w:r>
-            <w:r>
-              <w:rPr>
-                <w:b/>
-              </w:rPr>
-              <w:t xml:space="preserve"> Woche</w:t>
+              <w:t xml:space="preserve"> – zweite Woche</w:t>
             </w:r>
           </w:p>
         </w:tc>
@@ -878,7 +450,15 @@
             <w:tcW w:w="1980" w:type="dxa"/>
           </w:tcPr>
           <w:p>
-            <w:r>
+            <w:pPr>
+              <w:rPr>
+                <w:b/>
+              </w:rPr>
+            </w:pPr>
+            <w:r>
+              <w:rPr>
+                <w:b/>
+              </w:rPr>
               <w:t>Klasse</w:t>
             </w:r>
           </w:p>
@@ -888,7 +468,15 @@
             <w:tcW w:w="5386" w:type="dxa"/>
           </w:tcPr>
           <w:p>
-            <w:r>
+            <w:pPr>
+              <w:rPr>
+                <w:b/>
+              </w:rPr>
+            </w:pPr>
+            <w:r>
+              <w:rPr>
+                <w:b/>
+              </w:rPr>
               <w:t>Funktion</w:t>
             </w:r>
           </w:p>
@@ -898,7 +486,15 @@
             <w:tcW w:w="1696" w:type="dxa"/>
           </w:tcPr>
           <w:p>
-            <w:r>
+            <w:pPr>
+              <w:rPr>
+                <w:b/>
+              </w:rPr>
+            </w:pPr>
+            <w:r>
+              <w:rPr>
+                <w:b/>
+              </w:rPr>
               <w:t>Bearbeiter</w:t>
             </w:r>
           </w:p>
@@ -909,19 +505,890 @@
           <w:tcPr>
             <w:tcW w:w="1980" w:type="dxa"/>
           </w:tcPr>
+          <w:p>
+            <w:pPr>
+              <w:rPr>
+                <w:b/>
+              </w:rPr>
+            </w:pPr>
+            <w:proofErr w:type="spellStart"/>
+            <w:r>
+              <w:rPr>
+                <w:b/>
+              </w:rPr>
+              <w:t>Renderable</w:t>
+            </w:r>
+            <w:proofErr w:type="spellEnd"/>
+          </w:p>
+        </w:tc>
+        <w:tc>
+          <w:tcPr>
+            <w:tcW w:w="5386" w:type="dxa"/>
+          </w:tcPr>
+          <w:p>
+            <w:r>
+              <w:t xml:space="preserve">Erstellen einer Basisklasse für alle Objekte, die gerendert werden müssen. Diese Klasse übernimmt viele Funktionen von </w:t>
+            </w:r>
+            <w:proofErr w:type="spellStart"/>
+            <w:r>
+              <w:t>Exampleprimitives</w:t>
+            </w:r>
+            <w:proofErr w:type="spellEnd"/>
+            <w:r>
+              <w:t xml:space="preserve">. Somit kann jedes Objekt einen anderen </w:t>
+            </w:r>
+            <w:proofErr w:type="spellStart"/>
+            <w:r>
+              <w:t>Shader</w:t>
+            </w:r>
+            <w:proofErr w:type="spellEnd"/>
+            <w:r>
+              <w:t xml:space="preserve"> verwenden und eine eigene Textur.</w:t>
+            </w:r>
+          </w:p>
+        </w:tc>
+        <w:tc>
+          <w:tcPr>
+            <w:tcW w:w="1696" w:type="dxa"/>
+          </w:tcPr>
           <w:p/>
         </w:tc>
+      </w:tr>
+      <w:tr>
+        <w:tc>
+          <w:tcPr>
+            <w:tcW w:w="1980" w:type="dxa"/>
+          </w:tcPr>
+          <w:p>
+            <w:pPr>
+              <w:rPr>
+                <w:b/>
+              </w:rPr>
+            </w:pPr>
+            <w:proofErr w:type="spellStart"/>
+            <w:r>
+              <w:rPr>
+                <w:b/>
+              </w:rPr>
+              <w:t>Insect</w:t>
+            </w:r>
+            <w:proofErr w:type="spellEnd"/>
+            <w:r>
+              <w:rPr>
+                <w:b/>
+              </w:rPr>
+              <w:t xml:space="preserve"> (</w:t>
+            </w:r>
+            <w:proofErr w:type="spellStart"/>
+            <w:r>
+              <w:rPr>
+                <w:b/>
+              </w:rPr>
+              <w:t>extends</w:t>
+            </w:r>
+            <w:proofErr w:type="spellEnd"/>
+            <w:r>
+              <w:rPr>
+                <w:b/>
+              </w:rPr>
+              <w:t xml:space="preserve"> </w:t>
+            </w:r>
+            <w:proofErr w:type="spellStart"/>
+            <w:r>
+              <w:rPr>
+                <w:b/>
+              </w:rPr>
+              <w:t>Renderable</w:t>
+            </w:r>
+            <w:proofErr w:type="spellEnd"/>
+            <w:r>
+              <w:rPr>
+                <w:b/>
+              </w:rPr>
+              <w:t>)</w:t>
+            </w:r>
+          </w:p>
+        </w:tc>
         <w:tc>
           <w:tcPr>
             <w:tcW w:w="5386" w:type="dxa"/>
           </w:tcPr>
+          <w:p>
+            <w:r>
+              <w:t>Unser Läufer</w:t>
+            </w:r>
+            <w:r>
+              <w:t>, ein Insekt mit 6 Beinen und einer Laufanimation.</w:t>
+            </w:r>
+          </w:p>
+        </w:tc>
+        <w:tc>
+          <w:tcPr>
+            <w:tcW w:w="1696" w:type="dxa"/>
+          </w:tcPr>
           <w:p/>
         </w:tc>
+      </w:tr>
+      <w:tr>
+        <w:tc>
+          <w:tcPr>
+            <w:tcW w:w="1980" w:type="dxa"/>
+          </w:tcPr>
+          <w:p>
+            <w:pPr>
+              <w:rPr>
+                <w:b/>
+              </w:rPr>
+            </w:pPr>
+            <w:r>
+              <w:rPr>
+                <w:b/>
+              </w:rPr>
+              <w:t>Level</w:t>
+            </w:r>
+          </w:p>
+        </w:tc>
+        <w:tc>
+          <w:tcPr>
+            <w:tcW w:w="5386" w:type="dxa"/>
+          </w:tcPr>
+          <w:p>
+            <w:r>
+              <w:t>Eine Klasse um Level zu erstellen. Da der Tubus aus Segmenten besteht</w:t>
+            </w:r>
+            <w:r>
+              <w:t xml:space="preserve"> ist es sinnvoll als Datenstruktur eine Matrix zu verwenden, wobei der erste Index das Segment angibt und der zweite Index die Position im Segment.</w:t>
+            </w:r>
+          </w:p>
+        </w:tc>
         <w:tc>
           <w:tcPr>
             <w:tcW w:w="1696" w:type="dxa"/>
           </w:tcPr>
           <w:p/>
+        </w:tc>
+      </w:tr>
+      <w:tr>
+        <w:tc>
+          <w:tcPr>
+            <w:tcW w:w="1980" w:type="dxa"/>
+          </w:tcPr>
+          <w:p>
+            <w:pPr>
+              <w:rPr>
+                <w:b/>
+              </w:rPr>
+            </w:pPr>
+            <w:r>
+              <w:rPr>
+                <w:b/>
+              </w:rPr>
+              <w:t>GUI</w:t>
+            </w:r>
+            <w:r>
+              <w:rPr>
+                <w:b/>
+              </w:rPr>
+              <w:t xml:space="preserve"> (</w:t>
+            </w:r>
+            <w:proofErr w:type="spellStart"/>
+            <w:r>
+              <w:rPr>
+                <w:b/>
+              </w:rPr>
+              <w:t>extends</w:t>
+            </w:r>
+            <w:proofErr w:type="spellEnd"/>
+            <w:r>
+              <w:rPr>
+                <w:b/>
+              </w:rPr>
+              <w:t xml:space="preserve"> </w:t>
+            </w:r>
+            <w:proofErr w:type="spellStart"/>
+            <w:r>
+              <w:rPr>
+                <w:b/>
+              </w:rPr>
+              <w:t>Renderable</w:t>
+            </w:r>
+            <w:proofErr w:type="spellEnd"/>
+            <w:r>
+              <w:rPr>
+                <w:b/>
+              </w:rPr>
+              <w:t>)</w:t>
+            </w:r>
+          </w:p>
+        </w:tc>
+        <w:tc>
+          <w:tcPr>
+            <w:tcW w:w="5386" w:type="dxa"/>
+          </w:tcPr>
+          <w:p>
+            <w:r>
+              <w:t>Eine Klasse zum Erstellen von 2D-Overlays.</w:t>
+            </w:r>
+          </w:p>
+        </w:tc>
+        <w:tc>
+          <w:tcPr>
+            <w:tcW w:w="1696" w:type="dxa"/>
+          </w:tcPr>
+          <w:p/>
+        </w:tc>
+      </w:tr>
+      <w:tr>
+        <w:tc>
+          <w:tcPr>
+            <w:tcW w:w="1980" w:type="dxa"/>
+          </w:tcPr>
+          <w:p>
+            <w:pPr>
+              <w:rPr>
+                <w:b/>
+              </w:rPr>
+            </w:pPr>
+            <w:r>
+              <w:rPr>
+                <w:b/>
+              </w:rPr>
+              <w:t>Tubus (</w:t>
+            </w:r>
+            <w:proofErr w:type="spellStart"/>
+            <w:r>
+              <w:rPr>
+                <w:b/>
+              </w:rPr>
+              <w:t>extends</w:t>
+            </w:r>
+            <w:proofErr w:type="spellEnd"/>
+            <w:r>
+              <w:rPr>
+                <w:b/>
+              </w:rPr>
+              <w:t xml:space="preserve"> </w:t>
+            </w:r>
+            <w:proofErr w:type="spellStart"/>
+            <w:r>
+              <w:rPr>
+                <w:b/>
+              </w:rPr>
+              <w:t>Renderable</w:t>
+            </w:r>
+            <w:proofErr w:type="spellEnd"/>
+            <w:r>
+              <w:rPr>
+                <w:b/>
+              </w:rPr>
+              <w:t>)</w:t>
+            </w:r>
+          </w:p>
+        </w:tc>
+        <w:tc>
+          <w:tcPr>
+            <w:tcW w:w="5386" w:type="dxa"/>
+          </w:tcPr>
+          <w:p>
+            <w:r>
+              <w:t xml:space="preserve">Abändern vom Tubus, so dass er auch über </w:t>
+            </w:r>
+            <w:proofErr w:type="spellStart"/>
+            <w:r>
+              <w:t>Renderable</w:t>
+            </w:r>
+            <w:proofErr w:type="spellEnd"/>
+            <w:r>
+              <w:t xml:space="preserve"> verwaltet wird</w:t>
+            </w:r>
+            <w:r>
+              <w:t xml:space="preserve"> und die Level angezeigt werden</w:t>
+            </w:r>
+          </w:p>
+        </w:tc>
+        <w:tc>
+          <w:tcPr>
+            <w:tcW w:w="1696" w:type="dxa"/>
+          </w:tcPr>
+          <w:p/>
+        </w:tc>
+      </w:tr>
+    </w:tbl>
+    <w:p/>
+    <w:tbl>
+      <w:tblPr>
+        <w:tblStyle w:val="Tabellenraster"/>
+        <w:tblW w:w="0" w:type="auto"/>
+        <w:tblLook w:val="04A0" w:firstRow="1" w:lastRow="0" w:firstColumn="1" w:lastColumn="0" w:noHBand="0" w:noVBand="1"/>
+      </w:tblPr>
+      <w:tblGrid>
+        <w:gridCol w:w="1980"/>
+        <w:gridCol w:w="5386"/>
+        <w:gridCol w:w="1696"/>
+      </w:tblGrid>
+      <w:tr>
+        <w:tc>
+          <w:tcPr>
+            <w:tcW w:w="9062" w:type="dxa"/>
+            <w:gridSpan w:val="3"/>
+          </w:tcPr>
+          <w:p>
+            <w:pPr>
+              <w:jc w:val="center"/>
+              <w:rPr>
+                <w:b/>
+              </w:rPr>
+            </w:pPr>
+            <w:r>
+              <w:rPr>
+                <w:b/>
+              </w:rPr>
+              <w:t>Milestone I</w:t>
+            </w:r>
+            <w:r>
+              <w:rPr>
+                <w:b/>
+              </w:rPr>
+              <w:t>I</w:t>
+            </w:r>
+            <w:r>
+              <w:rPr>
+                <w:b/>
+              </w:rPr>
+              <w:t>I</w:t>
+            </w:r>
+            <w:r>
+              <w:rPr>
+                <w:b/>
+              </w:rPr>
+              <w:t xml:space="preserve"> – </w:t>
+            </w:r>
+            <w:r>
+              <w:rPr>
+                <w:b/>
+              </w:rPr>
+              <w:t>dritte</w:t>
+            </w:r>
+            <w:r>
+              <w:rPr>
+                <w:b/>
+              </w:rPr>
+              <w:t xml:space="preserve"> Woche</w:t>
+            </w:r>
+          </w:p>
+        </w:tc>
+      </w:tr>
+      <w:tr>
+        <w:tc>
+          <w:tcPr>
+            <w:tcW w:w="1980" w:type="dxa"/>
+          </w:tcPr>
+          <w:p>
+            <w:r>
+              <w:t>Klasse</w:t>
+            </w:r>
+          </w:p>
+        </w:tc>
+        <w:tc>
+          <w:tcPr>
+            <w:tcW w:w="5386" w:type="dxa"/>
+          </w:tcPr>
+          <w:p>
+            <w:r>
+              <w:t>Funktion</w:t>
+            </w:r>
+          </w:p>
+        </w:tc>
+        <w:tc>
+          <w:tcPr>
+            <w:tcW w:w="1696" w:type="dxa"/>
+          </w:tcPr>
+          <w:p>
+            <w:r>
+              <w:t>Bearbeiter</w:t>
+            </w:r>
+          </w:p>
+        </w:tc>
+      </w:tr>
+      <w:tr>
+        <w:tc>
+          <w:tcPr>
+            <w:tcW w:w="1980" w:type="dxa"/>
+          </w:tcPr>
+          <w:p>
+            <w:proofErr w:type="spellStart"/>
+            <w:r>
+              <w:rPr>
+                <w:b/>
+              </w:rPr>
+              <w:t>Renderable</w:t>
+            </w:r>
+            <w:proofErr w:type="spellEnd"/>
+          </w:p>
+        </w:tc>
+        <w:tc>
+          <w:tcPr>
+            <w:tcW w:w="5386" w:type="dxa"/>
+          </w:tcPr>
+          <w:p>
+            <w:r>
+              <w:t xml:space="preserve">Erweitern der Klasse </w:t>
+            </w:r>
+            <w:proofErr w:type="spellStart"/>
+            <w:r>
+              <w:t>Renderable</w:t>
+            </w:r>
+            <w:proofErr w:type="spellEnd"/>
+            <w:r>
+              <w:t xml:space="preserve"> um eine Funktion, um die Translation und Rotationsmatrizen zu verwenden.</w:t>
+            </w:r>
+          </w:p>
+        </w:tc>
+        <w:tc>
+          <w:tcPr>
+            <w:tcW w:w="1696" w:type="dxa"/>
+          </w:tcPr>
+          <w:p/>
+        </w:tc>
+      </w:tr>
+    </w:tbl>
+    <w:p/>
+    <w:p/>
+    <w:tbl>
+      <w:tblPr>
+        <w:tblStyle w:val="Tabellenraster"/>
+        <w:tblW w:w="0" w:type="auto"/>
+        <w:tblLook w:val="04A0" w:firstRow="1" w:lastRow="0" w:firstColumn="1" w:lastColumn="0" w:noHBand="0" w:noVBand="1"/>
+      </w:tblPr>
+      <w:tblGrid>
+        <w:gridCol w:w="2122"/>
+        <w:gridCol w:w="1417"/>
+        <w:gridCol w:w="992"/>
+        <w:gridCol w:w="4531"/>
+      </w:tblGrid>
+      <w:tr>
+        <w:tc>
+          <w:tcPr>
+            <w:tcW w:w="9062" w:type="dxa"/>
+            <w:gridSpan w:val="4"/>
+          </w:tcPr>
+          <w:p>
+            <w:pPr>
+              <w:jc w:val="center"/>
+              <w:rPr>
+                <w:b/>
+              </w:rPr>
+            </w:pPr>
+            <w:r>
+              <w:rPr>
+                <w:b/>
+              </w:rPr>
+              <w:lastRenderedPageBreak/>
+              <w:t>Wichtigste Funktionen</w:t>
+            </w:r>
+          </w:p>
+        </w:tc>
+      </w:tr>
+      <w:tr>
+        <w:tc>
+          <w:tcPr>
+            <w:tcW w:w="4531" w:type="dxa"/>
+            <w:gridSpan w:val="3"/>
+          </w:tcPr>
+          <w:p>
+            <w:pPr>
+              <w:jc w:val="center"/>
+              <w:rPr>
+                <w:b/>
+              </w:rPr>
+            </w:pPr>
+            <w:r>
+              <w:rPr>
+                <w:b/>
+              </w:rPr>
+              <w:t>Klasse</w:t>
+            </w:r>
+          </w:p>
+        </w:tc>
+        <w:tc>
+          <w:tcPr>
+            <w:tcW w:w="4531" w:type="dxa"/>
+          </w:tcPr>
+          <w:p>
+            <w:pPr>
+              <w:tabs>
+                <w:tab w:val="left" w:pos="1043"/>
+              </w:tabs>
+              <w:rPr>
+                <w:b/>
+              </w:rPr>
+            </w:pPr>
+            <w:r>
+              <w:rPr>
+                <w:b/>
+              </w:rPr>
+              <w:tab/>
+            </w:r>
+            <w:proofErr w:type="spellStart"/>
+            <w:r>
+              <w:rPr>
+                <w:b/>
+              </w:rPr>
+              <w:t>Insect</w:t>
+            </w:r>
+            <w:proofErr w:type="spellEnd"/>
+          </w:p>
+        </w:tc>
+      </w:tr>
+      <w:tr>
+        <w:tc>
+          <w:tcPr>
+            <w:tcW w:w="2122" w:type="dxa"/>
+          </w:tcPr>
+          <w:p>
+            <w:r>
+              <w:t>Funktion</w:t>
+            </w:r>
+          </w:p>
+        </w:tc>
+        <w:tc>
+          <w:tcPr>
+            <w:tcW w:w="1417" w:type="dxa"/>
+          </w:tcPr>
+          <w:p>
+            <w:r>
+              <w:t>Parameter</w:t>
+            </w:r>
+          </w:p>
+        </w:tc>
+        <w:tc>
+          <w:tcPr>
+            <w:tcW w:w="5523" w:type="dxa"/>
+            <w:gridSpan w:val="2"/>
+          </w:tcPr>
+          <w:p>
+            <w:r>
+              <w:t>Beschreibung</w:t>
+            </w:r>
+          </w:p>
+        </w:tc>
+      </w:tr>
+      <w:tr>
+        <w:tc>
+          <w:tcPr>
+            <w:tcW w:w="2122" w:type="dxa"/>
+          </w:tcPr>
+          <w:p>
+            <w:proofErr w:type="spellStart"/>
+            <w:r>
+              <w:t>createGeometry</w:t>
+            </w:r>
+            <w:proofErr w:type="spellEnd"/>
+          </w:p>
+        </w:tc>
+        <w:tc>
+          <w:tcPr>
+            <w:tcW w:w="1417" w:type="dxa"/>
+          </w:tcPr>
+          <w:p>
+            <w:r>
+              <w:t>-</w:t>
+            </w:r>
+          </w:p>
+        </w:tc>
+        <w:tc>
+          <w:tcPr>
+            <w:tcW w:w="5523" w:type="dxa"/>
+            <w:gridSpan w:val="2"/>
+          </w:tcPr>
+          <w:p>
+            <w:r>
+              <w:t xml:space="preserve">Erstellt </w:t>
+            </w:r>
+            <w:proofErr w:type="spellStart"/>
+            <w:r>
+              <w:t>VertexArray</w:t>
+            </w:r>
+            <w:proofErr w:type="spellEnd"/>
+            <w:r>
+              <w:t xml:space="preserve">, </w:t>
+            </w:r>
+            <w:proofErr w:type="spellStart"/>
+            <w:r>
+              <w:t>textureArray</w:t>
+            </w:r>
+            <w:proofErr w:type="spellEnd"/>
+            <w:r>
+              <w:t xml:space="preserve"> und </w:t>
+            </w:r>
+            <w:proofErr w:type="spellStart"/>
+            <w:r>
+              <w:t>IndexArray</w:t>
+            </w:r>
+            <w:proofErr w:type="spellEnd"/>
+            <w:r>
+              <w:t xml:space="preserve"> für die Darstellung des Objektes</w:t>
+            </w:r>
+          </w:p>
+        </w:tc>
+      </w:tr>
+      <w:tr>
+        <w:tc>
+          <w:tcPr>
+            <w:tcW w:w="2122" w:type="dxa"/>
+          </w:tcPr>
+          <w:p>
+            <w:proofErr w:type="spellStart"/>
+            <w:r>
+              <w:t>createLegAnimation</w:t>
+            </w:r>
+            <w:proofErr w:type="spellEnd"/>
+          </w:p>
+        </w:tc>
+        <w:tc>
+          <w:tcPr>
+            <w:tcW w:w="1417" w:type="dxa"/>
+          </w:tcPr>
+          <w:p>
+            <w:pPr>
+              <w:rPr>
+                <w:lang w:val="en-US"/>
+              </w:rPr>
+            </w:pPr>
+            <w:proofErr w:type="spellStart"/>
+            <w:r>
+              <w:rPr>
+                <w:lang w:val="en-US"/>
+              </w:rPr>
+              <w:t>int</w:t>
+            </w:r>
+            <w:proofErr w:type="spellEnd"/>
+            <w:r>
+              <w:rPr>
+                <w:lang w:val="en-US"/>
+              </w:rPr>
+              <w:t xml:space="preserve"> number, float </w:t>
+            </w:r>
+            <w:proofErr w:type="spellStart"/>
+            <w:r>
+              <w:rPr>
+                <w:lang w:val="en-US"/>
+              </w:rPr>
+              <w:t>scaleX</w:t>
+            </w:r>
+            <w:proofErr w:type="spellEnd"/>
+            <w:r>
+              <w:rPr>
+                <w:lang w:val="en-US"/>
+              </w:rPr>
+              <w:t xml:space="preserve">, </w:t>
+            </w:r>
+            <w:proofErr w:type="gramStart"/>
+            <w:r>
+              <w:rPr>
+                <w:lang w:val="en-US"/>
+              </w:rPr>
+              <w:t>float[</w:t>
+            </w:r>
+            <w:proofErr w:type="gramEnd"/>
+            <w:r>
+              <w:rPr>
+                <w:lang w:val="en-US"/>
+              </w:rPr>
+              <w:t>] root</w:t>
+            </w:r>
+          </w:p>
+        </w:tc>
+        <w:tc>
+          <w:tcPr>
+            <w:tcW w:w="5523" w:type="dxa"/>
+            <w:gridSpan w:val="2"/>
+          </w:tcPr>
+          <w:p>
+            <w:proofErr w:type="spellStart"/>
+            <w:r>
+              <w:t>Number</w:t>
+            </w:r>
+            <w:proofErr w:type="spellEnd"/>
+            <w:r>
+              <w:t xml:space="preserve"> ist der Index des Beines, insgesamt gibt es 6 Beine.</w:t>
+            </w:r>
+          </w:p>
+          <w:p>
+            <w:proofErr w:type="spellStart"/>
+            <w:r>
+              <w:t>ScaleX</w:t>
+            </w:r>
+            <w:proofErr w:type="spellEnd"/>
+            <w:r>
+              <w:t xml:space="preserve"> ist der Abstand in X-Richtung zwischen dem Körper und dem Punkt, wo der Fuß den Boden berührt.</w:t>
+            </w:r>
+          </w:p>
+          <w:p>
+            <w:r>
+              <w:t>Root ist ein Punkt im 3-dimensionalen Raum, von der aus das Bein erstellt werden soll.</w:t>
+            </w:r>
+          </w:p>
+          <w:p>
+            <w:r>
+              <w:t>Diese Funktion erstellt eine Animationsliste für ein Bein.</w:t>
+            </w:r>
+            <w:r>
+              <w:t xml:space="preserve"> Das Bein selbst ist Flach und besteht nur aus 4 Punkten.</w:t>
+            </w:r>
+          </w:p>
+        </w:tc>
+      </w:tr>
+      <w:tr>
+        <w:tc>
+          <w:tcPr>
+            <w:tcW w:w="2122" w:type="dxa"/>
+          </w:tcPr>
+          <w:p>
+            <w:proofErr w:type="spellStart"/>
+            <w:r>
+              <w:t>animateLeg</w:t>
+            </w:r>
+            <w:proofErr w:type="spellEnd"/>
+          </w:p>
+        </w:tc>
+        <w:tc>
+          <w:tcPr>
+            <w:tcW w:w="1417" w:type="dxa"/>
+          </w:tcPr>
+          <w:p>
+            <w:pPr>
+              <w:rPr>
+                <w:lang w:val="en-US"/>
+              </w:rPr>
+            </w:pPr>
+            <w:proofErr w:type="spellStart"/>
+            <w:r>
+              <w:rPr>
+                <w:lang w:val="en-US"/>
+              </w:rPr>
+              <w:t>int</w:t>
+            </w:r>
+            <w:proofErr w:type="spellEnd"/>
+            <w:r>
+              <w:rPr>
+                <w:lang w:val="en-US"/>
+              </w:rPr>
+              <w:t xml:space="preserve"> number, </w:t>
+            </w:r>
+            <w:proofErr w:type="spellStart"/>
+            <w:r>
+              <w:rPr>
+                <w:lang w:val="en-US"/>
+              </w:rPr>
+              <w:t>int</w:t>
+            </w:r>
+            <w:proofErr w:type="spellEnd"/>
+            <w:r>
+              <w:rPr>
+                <w:lang w:val="en-US"/>
+              </w:rPr>
+              <w:t xml:space="preserve"> step</w:t>
+            </w:r>
+          </w:p>
+        </w:tc>
+        <w:tc>
+          <w:tcPr>
+            <w:tcW w:w="5523" w:type="dxa"/>
+            <w:gridSpan w:val="2"/>
+          </w:tcPr>
+          <w:p>
+            <w:proofErr w:type="spellStart"/>
+            <w:r>
+              <w:t>Number</w:t>
+            </w:r>
+            <w:proofErr w:type="spellEnd"/>
+            <w:r>
+              <w:t xml:space="preserve"> ist wieder Index des Beines, </w:t>
+            </w:r>
+            <w:proofErr w:type="spellStart"/>
+            <w:r>
+              <w:t>Step</w:t>
+            </w:r>
+            <w:proofErr w:type="spellEnd"/>
+            <w:r>
+              <w:t xml:space="preserve"> bestimmt welcher Animationsschritt verwendet werden soll.</w:t>
+            </w:r>
+          </w:p>
+          <w:p>
+            <w:r>
+              <w:t xml:space="preserve">Die Funktion schreibt den nächsten Animationsschritt in den </w:t>
+            </w:r>
+            <w:proofErr w:type="spellStart"/>
+            <w:r>
+              <w:t>vertexArray</w:t>
+            </w:r>
+            <w:proofErr w:type="spellEnd"/>
+            <w:r>
+              <w:t xml:space="preserve">. </w:t>
+            </w:r>
+            <w:proofErr w:type="spellStart"/>
+            <w:r>
+              <w:t>IndexArray</w:t>
+            </w:r>
+            <w:proofErr w:type="spellEnd"/>
+            <w:r>
+              <w:t xml:space="preserve"> und </w:t>
+            </w:r>
+            <w:proofErr w:type="spellStart"/>
+            <w:r>
+              <w:t>textureArray</w:t>
+            </w:r>
+            <w:proofErr w:type="spellEnd"/>
+            <w:r>
+              <w:t xml:space="preserve"> bleiben unangetastet.</w:t>
+            </w:r>
+          </w:p>
+        </w:tc>
+      </w:tr>
+      <w:tr>
+        <w:tc>
+          <w:tcPr>
+            <w:tcW w:w="2122" w:type="dxa"/>
+          </w:tcPr>
+          <w:p>
+            <w:proofErr w:type="spellStart"/>
+            <w:r>
+              <w:t>animate</w:t>
+            </w:r>
+            <w:proofErr w:type="spellEnd"/>
+          </w:p>
+        </w:tc>
+        <w:tc>
+          <w:tcPr>
+            <w:tcW w:w="1417" w:type="dxa"/>
+          </w:tcPr>
+          <w:p>
+            <w:pPr>
+              <w:rPr>
+                <w:lang w:val="en-US"/>
+              </w:rPr>
+            </w:pPr>
+            <w:r>
+              <w:rPr>
+                <w:lang w:val="en-US"/>
+              </w:rPr>
+              <w:t>-</w:t>
+            </w:r>
+          </w:p>
+        </w:tc>
+        <w:tc>
+          <w:tcPr>
+            <w:tcW w:w="5523" w:type="dxa"/>
+            <w:gridSpan w:val="2"/>
+          </w:tcPr>
+          <w:p>
+            <w:r>
+              <w:t>Regelt die Animation aller Beine.</w:t>
+            </w:r>
+            <w:bookmarkStart w:id="0" w:name="_GoBack"/>
+            <w:bookmarkEnd w:id="0"/>
+          </w:p>
         </w:tc>
       </w:tr>
     </w:tbl>
@@ -1069,7 +1536,7 @@
                 <w:bCs/>
                 <w:noProof/>
               </w:rPr>
-              <w:t>1</w:t>
+              <w:t>2</w:t>
             </w:r>
             <w:r>
               <w:rPr>

</xml_diff>